<commit_message>
new Win11-related updates: Sch. jobs, Modules, Red team
</commit_message>
<xml_diff>
--- a/CYBER360-Ex-6.5-Jobs-Scheduled-Tasks.docx
+++ b/CYBER360-Ex-6.5-Jobs-Scheduled-Tasks.docx
@@ -84,7 +84,7 @@
           <w:rStyle w:val="SubtleEmphasis"/>
           <w:noProof/>
         </w:rPr>
-        <w:t>4/20/2024 4:00 PM</w:t>
+        <w:t>5/25/2024 11:35 PM</w:t>
       </w:r>
       <w:r>
         <w:rPr>
@@ -527,13 +527,8 @@
         <w:t xml:space="preserve">shows </w:t>
       </w:r>
       <w:r>
-        <w:t xml:space="preserve">a list of </w:t>
-      </w:r>
-      <w:proofErr w:type="gramStart"/>
-      <w:r>
-        <w:t>jobs</w:t>
-      </w:r>
-      <w:proofErr w:type="gramEnd"/>
+        <w:t>a list of jobs</w:t>
+      </w:r>
       <w:r>
         <w:t xml:space="preserve"> </w:t>
       </w:r>
@@ -579,13 +574,8 @@
         <w:t xml:space="preserve">a </w:t>
       </w:r>
       <w:r>
-        <w:t xml:space="preserve">specific </w:t>
-      </w:r>
-      <w:proofErr w:type="gramStart"/>
-      <w:r>
-        <w:t>job</w:t>
-      </w:r>
-      <w:proofErr w:type="gramEnd"/>
+        <w:t>specific job</w:t>
+      </w:r>
       <w:r>
         <w:t xml:space="preserve"> </w:t>
       </w:r>
@@ -622,13 +612,8 @@
         <w:t>emoves job</w:t>
       </w:r>
       <w:r>
-        <w:t xml:space="preserve"> from job </w:t>
-      </w:r>
-      <w:proofErr w:type="gramStart"/>
-      <w:r>
-        <w:t>table</w:t>
-      </w:r>
-      <w:proofErr w:type="gramEnd"/>
+        <w:t xml:space="preserve"> from job table</w:t>
+      </w:r>
       <w:r>
         <w:t xml:space="preserve"> </w:t>
       </w:r>
@@ -664,14 +649,12 @@
       <w:r>
         <w:t xml:space="preserve">tops a </w:t>
       </w:r>
-      <w:proofErr w:type="gramStart"/>
       <w:r>
         <w:t>j</w:t>
       </w:r>
       <w:r>
         <w:t>ob</w:t>
       </w:r>
-      <w:proofErr w:type="gramEnd"/>
     </w:p>
     <w:p>
       <w:pPr>
@@ -702,13 +685,8 @@
         <w:t xml:space="preserve"> w</w:t>
       </w:r>
       <w:r>
-        <w:t xml:space="preserve">aits for one or more jobs to </w:t>
-      </w:r>
-      <w:proofErr w:type="gramStart"/>
-      <w:r>
-        <w:t>complete</w:t>
-      </w:r>
-      <w:proofErr w:type="gramEnd"/>
+        <w:t>aits for one or more jobs to complete</w:t>
+      </w:r>
       <w:r>
         <w:t xml:space="preserve"> </w:t>
       </w:r>
@@ -766,13 +744,8 @@
         <w:t>a</w:t>
       </w:r>
       <w:r>
-        <w:t xml:space="preserve"> </w:t>
-      </w:r>
-      <w:proofErr w:type="gramStart"/>
-      <w:r>
-        <w:t>job</w:t>
-      </w:r>
-      <w:proofErr w:type="gramEnd"/>
+        <w:t xml:space="preserve"> job</w:t>
+      </w:r>
       <w:r>
         <w:t xml:space="preserve"> </w:t>
       </w:r>
@@ -3061,18 +3034,8 @@
           <w:b/>
           <w:bCs/>
         </w:rPr>
-        <w:t>ceive-Job $</w:t>
-      </w:r>
-      <w:proofErr w:type="gramStart"/>
-      <w:r>
-        <w:rPr>
-          <w:rFonts w:ascii="Consolas" w:hAnsi="Consolas"/>
-          <w:b/>
-          <w:bCs/>
-        </w:rPr>
-        <w:t>j1</w:t>
-      </w:r>
-      <w:proofErr w:type="gramEnd"/>
+        <w:t>ceive-Job $j1</w:t>
+      </w:r>
       <w:r>
         <w:t xml:space="preserve"> </w:t>
       </w:r>
@@ -3685,16 +3648,8 @@
         <w:rPr>
           <w:rStyle w:val="CommandChar"/>
         </w:rPr>
-        <w:t>Stop-Job $</w:t>
-      </w:r>
-      <w:proofErr w:type="gramStart"/>
-      <w:r>
-        <w:rPr>
-          <w:rStyle w:val="CommandChar"/>
-        </w:rPr>
-        <w:t>j10</w:t>
-      </w:r>
-      <w:proofErr w:type="gramEnd"/>
+        <w:t>Stop-Job $j10</w:t>
+      </w:r>
       <w:r>
         <w:rPr>
           <w:rStyle w:val="CommandChar"/>
@@ -3726,16 +3681,8 @@
         <w:rPr>
           <w:rStyle w:val="CommandChar"/>
         </w:rPr>
-        <w:t>$</w:t>
-      </w:r>
-      <w:proofErr w:type="gramStart"/>
-      <w:r>
-        <w:rPr>
-          <w:rStyle w:val="CommandChar"/>
-        </w:rPr>
-        <w:t>j10</w:t>
-      </w:r>
-      <w:proofErr w:type="gramEnd"/>
+        <w:t>$j10</w:t>
+      </w:r>
       <w:r>
         <w:rPr>
           <w:rStyle w:val="CommandChar"/>
@@ -3919,16 +3866,8 @@
         <w:rPr>
           <w:rStyle w:val="CommandChar"/>
         </w:rPr>
-        <w:t>Receive-Job $</w:t>
-      </w:r>
-      <w:proofErr w:type="gramStart"/>
-      <w:r>
-        <w:rPr>
-          <w:rStyle w:val="CommandChar"/>
-        </w:rPr>
-        <w:t>j10</w:t>
-      </w:r>
-      <w:proofErr w:type="gramEnd"/>
+        <w:t>Receive-Job $j10</w:t>
+      </w:r>
       <w:r>
         <w:rPr>
           <w:rStyle w:val="CommandChar"/>
@@ -3957,16 +3896,8 @@
         <w:rPr>
           <w:rStyle w:val="CommandChar"/>
         </w:rPr>
-        <w:t>$</w:t>
-      </w:r>
-      <w:proofErr w:type="gramStart"/>
-      <w:r>
-        <w:rPr>
-          <w:rStyle w:val="CommandChar"/>
-        </w:rPr>
-        <w:t>j10</w:t>
-      </w:r>
-      <w:proofErr w:type="gramEnd"/>
+        <w:t>$j10</w:t>
+      </w:r>
       <w:r>
         <w:rPr>
           <w:rStyle w:val="CommandChar"/>
@@ -4064,16 +3995,8 @@
         <w:rPr>
           <w:rStyle w:val="CommandChar"/>
         </w:rPr>
-        <w:t>Remove-Job $</w:t>
-      </w:r>
-      <w:proofErr w:type="gramStart"/>
-      <w:r>
-        <w:rPr>
-          <w:rStyle w:val="CommandChar"/>
-        </w:rPr>
-        <w:t>j10</w:t>
-      </w:r>
-      <w:proofErr w:type="gramEnd"/>
+        <w:t>Remove-Job $j10</w:t>
+      </w:r>
       <w:r>
         <w:rPr>
           <w:rStyle w:val="CommandChar"/>
@@ -4185,16 +4108,8 @@
         <w:rPr>
           <w:rStyle w:val="CommandChar"/>
         </w:rPr>
-        <w:t>Get-Job|Remove-Job -</w:t>
-      </w:r>
-      <w:proofErr w:type="gramStart"/>
-      <w:r>
-        <w:rPr>
-          <w:rStyle w:val="CommandChar"/>
-        </w:rPr>
-        <w:t>force</w:t>
-      </w:r>
-      <w:proofErr w:type="gramEnd"/>
+        <w:t>Get-Job|Remove-Job -force</w:t>
+      </w:r>
       <w:r>
         <w:rPr>
           <w:rStyle w:val="CommandChar"/>
@@ -4461,7 +4376,217 @@
     </w:p>
     <w:p>
       <w:r>
-        <w:t xml:space="preserve">For tasks 4-7, use Windows PowerShell (Desktop edition) with administrator privilege. </w:t>
+        <w:t xml:space="preserve">For tasks 4-7, use Windows PowerShell (Desktop edition) with </w:t>
+      </w:r>
+      <w:r>
+        <w:rPr>
+          <w:u w:val="single"/>
+        </w:rPr>
+        <w:t>administrator privilege</w:t>
+      </w:r>
+      <w:r>
+        <w:t xml:space="preserve">. </w:t>
+      </w:r>
+      <w:r>
+        <w:t>If you don’t know</w:t>
+      </w:r>
+      <w:r>
+        <w:t xml:space="preserve"> the local account password for your login user</w:t>
+      </w:r>
+      <w:r>
+        <w:t>,</w:t>
+      </w:r>
+      <w:r>
+        <w:t xml:space="preserve"> create a new user and password for this assignment</w:t>
+      </w:r>
+      <w:r>
+        <w:t xml:space="preserve">. For example, here’s how to use PowerShell to create a new user named </w:t>
+      </w:r>
+      <w:r>
+        <w:rPr>
+          <w:b/>
+          <w:bCs/>
+        </w:rPr>
+        <w:t>admin1</w:t>
+      </w:r>
+      <w:r>
+        <w:t>:</w:t>
+      </w:r>
+    </w:p>
+    <w:p>
+      <w:pPr>
+        <w:pStyle w:val="ListParagraph"/>
+        <w:numPr>
+          <w:ilvl w:val="0"/>
+          <w:numId w:val="32"/>
+        </w:numPr>
+        <w:rPr>
+          <w:rFonts w:ascii="Consolas" w:hAnsi="Consolas"/>
+          <w:b/>
+          <w:bCs/>
+        </w:rPr>
+      </w:pPr>
+      <w:r>
+        <w:rPr>
+          <w:rFonts w:ascii="Consolas" w:hAnsi="Consolas"/>
+          <w:b/>
+          <w:bCs/>
+        </w:rPr>
+        <w:t>[String]$plain = Read-Host</w:t>
+      </w:r>
+      <w:r>
+        <w:rPr>
+          <w:rFonts w:cstheme="minorHAnsi"/>
+          <w:b/>
+          <w:bCs/>
+        </w:rPr>
+        <w:t xml:space="preserve">    </w:t>
+      </w:r>
+      <w:r>
+        <w:rPr>
+          <w:rFonts w:cstheme="minorHAnsi"/>
+          <w:i/>
+          <w:iCs/>
+        </w:rPr>
+        <w:t># enter a password for your new user</w:t>
+      </w:r>
+      <w:r>
+        <w:rPr>
+          <w:rFonts w:cstheme="minorHAnsi"/>
+        </w:rPr>
+        <w:t xml:space="preserve"> </w:t>
+      </w:r>
+    </w:p>
+    <w:p>
+      <w:pPr>
+        <w:pStyle w:val="ListParagraph"/>
+        <w:numPr>
+          <w:ilvl w:val="0"/>
+          <w:numId w:val="32"/>
+        </w:numPr>
+        <w:rPr>
+          <w:rFonts w:ascii="Consolas" w:hAnsi="Consolas"/>
+          <w:b/>
+          <w:bCs/>
+        </w:rPr>
+      </w:pPr>
+      <w:r>
+        <w:rPr>
+          <w:rFonts w:ascii="Consolas" w:hAnsi="Consolas"/>
+          <w:b/>
+          <w:bCs/>
+        </w:rPr>
+        <w:t>$pw = ConvertTo-SecureString $plain -AsPlainText -Force</w:t>
+      </w:r>
+      <w:r>
+        <w:rPr>
+          <w:rFonts w:cstheme="minorHAnsi"/>
+        </w:rPr>
+        <w:t xml:space="preserve"> </w:t>
+      </w:r>
+    </w:p>
+    <w:p>
+      <w:pPr>
+        <w:pStyle w:val="ListParagraph"/>
+        <w:numPr>
+          <w:ilvl w:val="0"/>
+          <w:numId w:val="32"/>
+        </w:numPr>
+        <w:rPr>
+          <w:rFonts w:ascii="Consolas" w:hAnsi="Consolas"/>
+          <w:b/>
+          <w:bCs/>
+        </w:rPr>
+      </w:pPr>
+      <w:r>
+        <w:rPr>
+          <w:rFonts w:ascii="Consolas" w:hAnsi="Consolas"/>
+          <w:b/>
+          <w:bCs/>
+        </w:rPr>
+        <w:t>New-LocalUser -Name "</w:t>
+      </w:r>
+      <w:r>
+        <w:rPr>
+          <w:rFonts w:ascii="Consolas" w:hAnsi="Consolas"/>
+          <w:b/>
+          <w:bCs/>
+        </w:rPr>
+        <w:t>admin1</w:t>
+      </w:r>
+      <w:r>
+        <w:rPr>
+          <w:rFonts w:ascii="Consolas" w:hAnsi="Consolas"/>
+          <w:b/>
+          <w:bCs/>
+        </w:rPr>
+        <w:t>"</w:t>
+      </w:r>
+      <w:r>
+        <w:rPr>
+          <w:rFonts w:ascii="Consolas" w:hAnsi="Consolas"/>
+          <w:b/>
+          <w:bCs/>
+        </w:rPr>
+        <w:t xml:space="preserve"> -Password $pw -Description </w:t>
+      </w:r>
+      <w:r>
+        <w:rPr>
+          <w:rFonts w:ascii="Consolas" w:hAnsi="Consolas"/>
+          <w:b/>
+          <w:bCs/>
+        </w:rPr>
+        <w:t>"</w:t>
+      </w:r>
+      <w:r>
+        <w:rPr>
+          <w:rFonts w:ascii="Consolas" w:hAnsi="Consolas"/>
+          <w:b/>
+          <w:bCs/>
+        </w:rPr>
+        <w:t>Sch. Job User</w:t>
+      </w:r>
+      <w:r>
+        <w:rPr>
+          <w:rFonts w:ascii="Consolas" w:hAnsi="Consolas"/>
+          <w:b/>
+          <w:bCs/>
+        </w:rPr>
+        <w:t>"</w:t>
+      </w:r>
+      <w:r>
+        <w:rPr>
+          <w:rFonts w:cstheme="minorHAnsi"/>
+        </w:rPr>
+        <w:t xml:space="preserve"> </w:t>
+      </w:r>
+    </w:p>
+    <w:p>
+      <w:pPr>
+        <w:pStyle w:val="ListParagraph"/>
+        <w:numPr>
+          <w:ilvl w:val="0"/>
+          <w:numId w:val="32"/>
+        </w:numPr>
+        <w:rPr>
+          <w:rFonts w:ascii="Consolas" w:hAnsi="Consolas"/>
+          <w:b/>
+          <w:bCs/>
+        </w:rPr>
+      </w:pPr>
+      <w:r>
+        <w:rPr>
+          <w:rFonts w:ascii="Consolas" w:hAnsi="Consolas" w:cstheme="minorHAnsi"/>
+          <w:b/>
+          <w:bCs/>
+        </w:rPr>
+        <w:t>Add-LocalGroupMember -Group Administrators -Member admin1</w:t>
+      </w:r>
+      <w:r>
+        <w:rPr>
+          <w:rFonts w:cstheme="minorHAnsi"/>
+        </w:rPr>
+        <w:t xml:space="preserve"> </w:t>
       </w:r>
     </w:p>
     <w:p>
@@ -4705,6 +4830,49 @@
       <w:r>
         <w:t>.</w:t>
       </w:r>
+      <w:r>
+        <w:t xml:space="preserve"> </w:t>
+      </w:r>
+      <w:r>
+        <w:br/>
+        <w:t xml:space="preserve">If you set up a new user, your username will be </w:t>
+      </w:r>
+      <w:r>
+        <w:rPr>
+          <w:i/>
+          <w:iCs/>
+        </w:rPr>
+        <w:t>&lt;hostname&gt;</w:t>
+      </w:r>
+      <w:r>
+        <w:rPr>
+          <w:b/>
+          <w:bCs/>
+        </w:rPr>
+        <w:t>\admin1</w:t>
+      </w:r>
+      <w:r>
+        <w:t xml:space="preserve"> (or whatever name you chose for your new user)</w:t>
+      </w:r>
+      <w:r>
+        <w:t xml:space="preserve">, rather than </w:t>
+      </w:r>
+      <w:r>
+        <w:t xml:space="preserve">your </w:t>
+      </w:r>
+      <w:r>
+        <w:rPr>
+          <w:b/>
+          <w:bCs/>
+        </w:rPr>
+        <w:t>whoami</w:t>
+      </w:r>
+      <w:r>
+        <w:t xml:space="preserve"> result</w:t>
+      </w:r>
+      <w:r>
+        <w:t>.</w:t>
+      </w:r>
     </w:p>
     <w:p>
       <w:pPr>
@@ -4738,7 +4906,13 @@
         <w:t xml:space="preserve">ou’ll see a </w:t>
       </w:r>
       <w:r>
-        <w:t xml:space="preserve">“Windows PowerShell credential request” pop up in a separate dialog window. Enter your username (exactly matching your </w:t>
+        <w:t>“Windows PowerShell credential request” pop up in a separate dialog window. Enter your username</w:t>
+      </w:r>
+      <w:r>
+        <w:t xml:space="preserve"> (</w:t>
+      </w:r>
+      <w:r>
+        <w:t xml:space="preserve">exactly matching your </w:t>
       </w:r>
       <w:r>
         <w:rPr>
@@ -4748,7 +4922,28 @@
         <w:t>whoami</w:t>
       </w:r>
       <w:r>
-        <w:t xml:space="preserve"> result) and your password, then tap </w:t>
+        <w:t xml:space="preserve"> result</w:t>
+      </w:r>
+      <w:r>
+        <w:t>, including the domain or machine prefix and backslash</w:t>
+      </w:r>
+      <w:r>
+        <w:t xml:space="preserve">) and </w:t>
+      </w:r>
+      <w:r>
+        <w:t>your password</w:t>
+      </w:r>
+      <w:r>
+        <w:t>,</w:t>
+      </w:r>
+      <w:r>
+        <w:t xml:space="preserve"> </w:t>
+      </w:r>
+      <w:r>
+        <w:t>t</w:t>
+      </w:r>
+      <w:r>
+        <w:t xml:space="preserve">hen tap </w:t>
       </w:r>
       <w:r>
         <w:rPr>
@@ -4782,9 +4977,6 @@
         <w:t>directory</w:t>
       </w:r>
       <w:r>
-        <w:t>,</w:t>
-      </w:r>
-      <w:r>
         <w:t xml:space="preserve"> </w:t>
       </w:r>
       <w:r>
@@ -4830,7 +5022,13 @@
         <w:rPr>
           <w:rStyle w:val="CommandChar"/>
         </w:rPr>
-        <w:t>:\programdata\cit361</w:t>
+        <w:t>:\programdata\</w:t>
+      </w:r>
+      <w:r>
+        <w:rPr>
+          <w:rStyle w:val="CommandChar"/>
+        </w:rPr>
+        <w:t>cyber360</w:t>
       </w:r>
       <w:r>
         <w:rPr>
@@ -4872,13 +5070,31 @@
         <w:rPr>
           <w:rStyle w:val="CommandChar"/>
         </w:rPr>
-        <w:t>:\programdata\cit36</w:t>
-      </w:r>
-      <w:r>
-        <w:rPr>
-          <w:rStyle w:val="CommandChar"/>
-        </w:rPr>
-        <w:t>1\processes.log</w:t>
+        <w:t>:\programdata\c</w:t>
+      </w:r>
+      <w:r>
+        <w:rPr>
+          <w:rStyle w:val="CommandChar"/>
+        </w:rPr>
+        <w:t>yber</w:t>
+      </w:r>
+      <w:r>
+        <w:rPr>
+          <w:rStyle w:val="CommandChar"/>
+        </w:rPr>
+        <w:t>36</w:t>
+      </w:r>
+      <w:r>
+        <w:rPr>
+          <w:rStyle w:val="CommandChar"/>
+        </w:rPr>
+        <w:t>0</w:t>
+      </w:r>
+      <w:r>
+        <w:rPr>
+          <w:rStyle w:val="CommandChar"/>
+        </w:rPr>
+        <w:t>\processes.log</w:t>
       </w:r>
       <w:r>
         <w:rPr>
@@ -4896,6 +5112,214 @@
           <w:b w:val="0"/>
           <w:bCs/>
         </w:rPr>
+        <w:br/>
+      </w:r>
+      <w:r>
+        <w:t xml:space="preserve"> </w:t>
+      </w:r>
+      <w:r>
+        <w:br/>
+        <w:t xml:space="preserve">If you created a new user </w:t>
+      </w:r>
+      <w:r>
+        <w:rPr>
+          <w:b/>
+          <w:bCs/>
+        </w:rPr>
+        <w:t>admin1</w:t>
+      </w:r>
+      <w:r>
+        <w:t xml:space="preserve"> </w:t>
+      </w:r>
+      <w:r>
+        <w:t xml:space="preserve">for this assignment, you must also grant permission to that user to write to the new log </w:t>
+      </w:r>
+      <w:r>
+        <w:t xml:space="preserve">directory and </w:t>
+      </w:r>
+      <w:r>
+        <w:t>file:</w:t>
+      </w:r>
+      <w:r>
+        <w:t xml:space="preserve"> </w:t>
+      </w:r>
+      <w:r>
+        <w:br/>
+      </w:r>
+      <w:r>
+        <w:t xml:space="preserve"> </w:t>
+      </w:r>
+      <w:r>
+        <w:br/>
+      </w:r>
+      <w:r>
+        <w:rPr>
+          <w:rFonts w:ascii="Consolas" w:hAnsi="Consolas"/>
+          <w:b/>
+          <w:bCs/>
+        </w:rPr>
+        <w:t>$rule = [System.Security.AccessControl.FileSystemAccessRule]::new(</w:t>
+      </w:r>
+      <w:r>
+        <w:rPr>
+          <w:rFonts w:cstheme="minorHAnsi"/>
+        </w:rPr>
+        <w:t xml:space="preserve"> </w:t>
+      </w:r>
+      <w:r>
+        <w:rPr>
+          <w:rFonts w:ascii="Consolas" w:hAnsi="Consolas"/>
+        </w:rPr>
+        <w:br/>
+        <w:t xml:space="preserve">  </w:t>
+      </w:r>
+      <w:r>
+        <w:rPr>
+          <w:rFonts w:ascii="Consolas" w:hAnsi="Consolas"/>
+          <w:b/>
+          <w:bCs/>
+        </w:rPr>
+        <w:t>"admin1","Modify","Allow")</w:t>
+      </w:r>
+      <w:r>
+        <w:t xml:space="preserve"> </w:t>
+      </w:r>
+      <w:r>
+        <w:br/>
+      </w:r>
+      <w:r>
+        <w:rPr>
+          <w:rFonts w:ascii="Consolas" w:hAnsi="Consolas"/>
+          <w:b/>
+          <w:bCs/>
+        </w:rPr>
+        <w:t>"C:\programdata\cyber360"</w:t>
+      </w:r>
+      <w:r>
+        <w:rPr>
+          <w:rFonts w:ascii="Consolas" w:hAnsi="Consolas"/>
+          <w:b/>
+          <w:bCs/>
+        </w:rPr>
+        <w:t xml:space="preserve">, </w:t>
+      </w:r>
+      <w:r>
+        <w:rPr>
+          <w:rFonts w:ascii="Consolas" w:hAnsi="Consolas"/>
+          <w:b/>
+          <w:bCs/>
+        </w:rPr>
+        <w:t>"</w:t>
+      </w:r>
+      <w:r>
+        <w:rPr>
+          <w:rFonts w:ascii="Consolas" w:hAnsi="Consolas"/>
+          <w:b/>
+          <w:bCs/>
+        </w:rPr>
+        <w:t>C:\programdata\cyber360\processes.log</w:t>
+      </w:r>
+      <w:r>
+        <w:rPr>
+          <w:rFonts w:ascii="Consolas" w:hAnsi="Consolas"/>
+          <w:b/>
+          <w:bCs/>
+        </w:rPr>
+        <w:t>"</w:t>
+      </w:r>
+      <w:r>
+        <w:rPr>
+          <w:rFonts w:ascii="Consolas" w:hAnsi="Consolas"/>
+          <w:b/>
+          <w:bCs/>
+        </w:rPr>
+        <w:t xml:space="preserve"> | % {</w:t>
+      </w:r>
+      <w:r>
+        <w:rPr>
+          <w:rFonts w:cstheme="minorHAnsi"/>
+        </w:rPr>
+        <w:t xml:space="preserve"> </w:t>
+      </w:r>
+      <w:r>
+        <w:br/>
+      </w:r>
+      <w:r>
+        <w:rPr>
+          <w:rFonts w:ascii="Consolas" w:hAnsi="Consolas"/>
+        </w:rPr>
+        <w:t xml:space="preserve">  </w:t>
+      </w:r>
+      <w:r>
+        <w:rPr>
+          <w:rFonts w:ascii="Consolas" w:hAnsi="Consolas"/>
+          <w:b/>
+          <w:bCs/>
+        </w:rPr>
+        <w:t xml:space="preserve">$acl = Get-Acl </w:t>
+      </w:r>
+      <w:r>
+        <w:rPr>
+          <w:rFonts w:ascii="Consolas" w:hAnsi="Consolas"/>
+          <w:b/>
+          <w:bCs/>
+        </w:rPr>
+        <w:t>$_</w:t>
+      </w:r>
+      <w:r>
+        <w:t xml:space="preserve"> </w:t>
+      </w:r>
+      <w:r>
+        <w:br/>
+      </w:r>
+      <w:r>
+        <w:rPr>
+          <w:rFonts w:ascii="Consolas" w:hAnsi="Consolas"/>
+        </w:rPr>
+        <w:t xml:space="preserve">  </w:t>
+      </w:r>
+      <w:r>
+        <w:rPr>
+          <w:rFonts w:ascii="Consolas" w:hAnsi="Consolas"/>
+          <w:b/>
+          <w:bCs/>
+        </w:rPr>
+        <w:t xml:space="preserve">$acl.AddAccessRule($rule); Set-Acl </w:t>
+      </w:r>
+      <w:r>
+        <w:rPr>
+          <w:rFonts w:ascii="Consolas" w:hAnsi="Consolas"/>
+          <w:b/>
+          <w:bCs/>
+        </w:rPr>
+        <w:t>$_</w:t>
+      </w:r>
+      <w:r>
+        <w:rPr>
+          <w:rFonts w:ascii="Consolas" w:hAnsi="Consolas"/>
+          <w:b/>
+          <w:bCs/>
+        </w:rPr>
+        <w:t xml:space="preserve"> $acl</w:t>
+      </w:r>
+      <w:r>
+        <w:t xml:space="preserve"> </w:t>
+      </w:r>
+      <w:r>
+        <w:br/>
+      </w:r>
+      <w:r>
+        <w:rPr>
+          <w:rFonts w:ascii="Consolas" w:hAnsi="Consolas"/>
+          <w:b/>
+          <w:bCs/>
+        </w:rPr>
+        <w:t>}</w:t>
+      </w:r>
+      <w:r>
+        <w:t xml:space="preserve"> </w:t>
+      </w:r>
+      <w:r>
         <w:br/>
       </w:r>
     </w:p>
@@ -4908,6 +5332,7 @@
         </w:numPr>
       </w:pPr>
       <w:r>
+        <w:lastRenderedPageBreak/>
         <w:t xml:space="preserve">Also, let’s prepare a script block </w:t>
       </w:r>
       <w:r>
@@ -5020,7 +5445,7 @@
           <w:sz w:val="20"/>
           <w:szCs w:val="20"/>
         </w:rPr>
-        <w:br/>
+        <w:t xml:space="preserve"> </w:t>
       </w:r>
       <w:r>
         <w:rPr>
@@ -5028,23 +5453,25 @@
           <w:sz w:val="20"/>
           <w:szCs w:val="20"/>
         </w:rPr>
-        <w:t xml:space="preserve"> </w:t>
-      </w:r>
-      <w:r>
-        <w:rPr>
-          <w:rStyle w:val="CommandChar"/>
+        <w:t>&gt;&gt;</w:t>
+      </w:r>
+      <w:r>
+        <w:rPr>
+          <w:rStyle w:val="CommandChar"/>
+          <w:rFonts w:asciiTheme="minorHAnsi" w:hAnsiTheme="minorHAnsi" w:cstheme="minorHAnsi"/>
           <w:sz w:val="20"/>
           <w:szCs w:val="20"/>
         </w:rPr>
-        <w:t>&gt;&gt;</w:t>
-      </w:r>
-      <w:r>
-        <w:rPr>
-          <w:rStyle w:val="CommandChar"/>
+        <w:t xml:space="preserve"> </w:t>
+      </w:r>
+      <w:r>
+        <w:rPr>
+          <w:rStyle w:val="CommandChar"/>
+          <w:rFonts w:asciiTheme="minorHAnsi" w:hAnsiTheme="minorHAnsi" w:cstheme="minorHAnsi"/>
           <w:sz w:val="20"/>
           <w:szCs w:val="20"/>
         </w:rPr>
-        <w:t xml:space="preserve"> </w:t>
+        <w:br/>
       </w:r>
       <w:r>
         <w:rPr>
@@ -5052,7 +5479,31 @@
           <w:sz w:val="20"/>
           <w:szCs w:val="20"/>
         </w:rPr>
-        <w:t>c:\programdata\cit361\processes.log</w:t>
+        <w:t xml:space="preserve">  </w:t>
+      </w:r>
+      <w:r>
+        <w:rPr>
+          <w:rStyle w:val="CommandChar"/>
+          <w:sz w:val="20"/>
+          <w:szCs w:val="20"/>
+        </w:rPr>
+        <w:t>c:\programdata\</w:t>
+      </w:r>
+      <w:r>
+        <w:rPr>
+          <w:rStyle w:val="CommandChar"/>
+          <w:sz w:val="20"/>
+          <w:szCs w:val="20"/>
+        </w:rPr>
+        <w:t>cyber360</w:t>
+      </w:r>
+      <w:r>
+        <w:rPr>
+          <w:rStyle w:val="CommandChar"/>
+          <w:sz w:val="20"/>
+          <w:szCs w:val="20"/>
+        </w:rPr>
+        <w:t>\processes.log</w:t>
       </w:r>
       <w:r>
         <w:rPr>
@@ -5205,7 +5656,25 @@
           <w:bCs/>
           <w:color w:val="000000" w:themeColor="text1"/>
         </w:rPr>
-        <w:t xml:space="preserve">StartIfOnBatteries </w:t>
+        <w:t>StartIfOnBatter</w:t>
+      </w:r>
+      <w:r>
+        <w:rPr>
+          <w:rFonts w:ascii="Consolas" w:hAnsi="Consolas"/>
+          <w:b/>
+          <w:bCs/>
+          <w:color w:val="000000" w:themeColor="text1"/>
+        </w:rPr>
+        <w:t>y</w:t>
+      </w:r>
+      <w:r>
+        <w:rPr>
+          <w:rFonts w:ascii="Consolas" w:hAnsi="Consolas"/>
+          <w:b/>
+          <w:bCs/>
+          <w:color w:val="000000" w:themeColor="text1"/>
+        </w:rPr>
+        <w:t xml:space="preserve"> </w:t>
       </w:r>
       <w:r>
         <w:rPr>
@@ -5224,7 +5693,25 @@
           <w:bCs/>
           <w:color w:val="000000" w:themeColor="text1"/>
         </w:rPr>
-        <w:t>DoNotStopIfGoingOnBatteries</w:t>
+        <w:t>Continue</w:t>
+      </w:r>
+      <w:r>
+        <w:rPr>
+          <w:rFonts w:ascii="Consolas" w:hAnsi="Consolas"/>
+          <w:b/>
+          <w:bCs/>
+          <w:color w:val="000000" w:themeColor="text1"/>
+        </w:rPr>
+        <w:t>IfGoingOnBatter</w:t>
+      </w:r>
+      <w:r>
+        <w:rPr>
+          <w:rFonts w:ascii="Consolas" w:hAnsi="Consolas"/>
+          <w:b/>
+          <w:bCs/>
+          <w:color w:val="000000" w:themeColor="text1"/>
+        </w:rPr>
+        <w:t>y</w:t>
       </w:r>
       <w:r>
         <w:rPr>
@@ -5513,7 +6000,6 @@
           <w:sz w:val="20"/>
           <w:szCs w:val="20"/>
         </w:rPr>
-        <w:lastRenderedPageBreak/>
         <w:t>$t=New-JobTrigger -</w:t>
       </w:r>
       <w:r>
@@ -6311,268 +6797,6 @@
           <w:rFonts w:asciiTheme="minorHAnsi" w:hAnsiTheme="minorHAnsi" w:cstheme="minorHAnsi"/>
           <w:b w:val="0"/>
           <w:bCs/>
-          <w:i/>
-          <w:iCs/>
-          <w:sz w:val="20"/>
-          <w:szCs w:val="20"/>
-        </w:rPr>
-        <w:t xml:space="preserve"> If the scheduled job </w:t>
-      </w:r>
-      <w:r>
-        <w:rPr>
-          <w:rStyle w:val="CommandChar"/>
-          <w:rFonts w:asciiTheme="minorHAnsi" w:hAnsiTheme="minorHAnsi" w:cstheme="minorHAnsi"/>
-          <w:b w:val="0"/>
-          <w:bCs/>
-          <w:i/>
-          <w:iCs/>
-          <w:sz w:val="20"/>
-          <w:szCs w:val="20"/>
-        </w:rPr>
-        <w:t>still does</w:t>
-      </w:r>
-      <w:r>
-        <w:rPr>
-          <w:rStyle w:val="CommandChar"/>
-          <w:rFonts w:asciiTheme="minorHAnsi" w:hAnsiTheme="minorHAnsi" w:cstheme="minorHAnsi"/>
-          <w:b w:val="0"/>
-          <w:bCs/>
-          <w:i/>
-          <w:iCs/>
-          <w:sz w:val="20"/>
-          <w:szCs w:val="20"/>
-        </w:rPr>
-        <w:t>n’t working properly</w:t>
-      </w:r>
-      <w:r>
-        <w:rPr>
-          <w:rStyle w:val="CommandChar"/>
-          <w:rFonts w:asciiTheme="minorHAnsi" w:hAnsiTheme="minorHAnsi" w:cstheme="minorHAnsi"/>
-          <w:b w:val="0"/>
-          <w:bCs/>
-          <w:i/>
-          <w:iCs/>
-          <w:sz w:val="20"/>
-          <w:szCs w:val="20"/>
-        </w:rPr>
-        <w:t xml:space="preserve"> and you </w:t>
-      </w:r>
-      <w:r>
-        <w:rPr>
-          <w:rStyle w:val="CommandChar"/>
-          <w:rFonts w:asciiTheme="minorHAnsi" w:hAnsiTheme="minorHAnsi" w:cstheme="minorHAnsi"/>
-          <w:b w:val="0"/>
-          <w:bCs/>
-          <w:i/>
-          <w:iCs/>
-          <w:sz w:val="20"/>
-          <w:szCs w:val="20"/>
-        </w:rPr>
-        <w:t>are unable to finish</w:t>
-      </w:r>
-      <w:r>
-        <w:rPr>
-          <w:rStyle w:val="CommandChar"/>
-          <w:rFonts w:asciiTheme="minorHAnsi" w:hAnsiTheme="minorHAnsi" w:cstheme="minorHAnsi"/>
-          <w:b w:val="0"/>
-          <w:bCs/>
-          <w:i/>
-          <w:iCs/>
-          <w:sz w:val="20"/>
-          <w:szCs w:val="20"/>
-        </w:rPr>
-        <w:t xml:space="preserve"> </w:t>
-      </w:r>
-      <w:r>
-        <w:rPr>
-          <w:rStyle w:val="CommandChar"/>
-          <w:rFonts w:asciiTheme="minorHAnsi" w:hAnsiTheme="minorHAnsi" w:cstheme="minorHAnsi"/>
-          <w:b w:val="0"/>
-          <w:bCs/>
-          <w:i/>
-          <w:iCs/>
-          <w:sz w:val="20"/>
-          <w:szCs w:val="20"/>
-        </w:rPr>
-        <w:t xml:space="preserve">any of </w:t>
-      </w:r>
-      <w:r>
-        <w:rPr>
-          <w:rStyle w:val="CommandChar"/>
-          <w:rFonts w:asciiTheme="minorHAnsi" w:hAnsiTheme="minorHAnsi" w:cstheme="minorHAnsi"/>
-          <w:b w:val="0"/>
-          <w:bCs/>
-          <w:i/>
-          <w:iCs/>
-          <w:sz w:val="20"/>
-          <w:szCs w:val="20"/>
-        </w:rPr>
-        <w:t>the next task</w:t>
-      </w:r>
-      <w:r>
-        <w:rPr>
-          <w:rStyle w:val="CommandChar"/>
-          <w:rFonts w:asciiTheme="minorHAnsi" w:hAnsiTheme="minorHAnsi" w:cstheme="minorHAnsi"/>
-          <w:b w:val="0"/>
-          <w:bCs/>
-          <w:i/>
-          <w:iCs/>
-          <w:sz w:val="20"/>
-          <w:szCs w:val="20"/>
-        </w:rPr>
-        <w:t>s</w:t>
-      </w:r>
-      <w:r>
-        <w:rPr>
-          <w:rStyle w:val="CommandChar"/>
-          <w:rFonts w:asciiTheme="minorHAnsi" w:hAnsiTheme="minorHAnsi" w:cstheme="minorHAnsi"/>
-          <w:b w:val="0"/>
-          <w:bCs/>
-          <w:i/>
-          <w:iCs/>
-          <w:sz w:val="20"/>
-          <w:szCs w:val="20"/>
-        </w:rPr>
-        <w:t>,</w:t>
-      </w:r>
-      <w:r>
-        <w:rPr>
-          <w:rStyle w:val="CommandChar"/>
-          <w:rFonts w:asciiTheme="minorHAnsi" w:hAnsiTheme="minorHAnsi" w:cstheme="minorHAnsi"/>
-          <w:b w:val="0"/>
-          <w:bCs/>
-          <w:i/>
-          <w:iCs/>
-          <w:sz w:val="20"/>
-          <w:szCs w:val="20"/>
-        </w:rPr>
-        <w:t xml:space="preserve"> you might try to restart this task by replacing your credential with </w:t>
-      </w:r>
-      <w:r>
-        <w:rPr>
-          <w:rStyle w:val="CommandChar"/>
-          <w:rFonts w:asciiTheme="minorHAnsi" w:hAnsiTheme="minorHAnsi" w:cstheme="minorHAnsi"/>
-          <w:b w:val="0"/>
-          <w:bCs/>
-          <w:i/>
-          <w:iCs/>
-          <w:sz w:val="20"/>
-          <w:szCs w:val="20"/>
-        </w:rPr>
-        <w:t>SYSTEM, the built-in account that</w:t>
-      </w:r>
-      <w:r>
-        <w:rPr>
-          <w:rStyle w:val="CommandChar"/>
-          <w:rFonts w:asciiTheme="minorHAnsi" w:hAnsiTheme="minorHAnsi" w:cstheme="minorHAnsi"/>
-          <w:b w:val="0"/>
-          <w:bCs/>
-          <w:i/>
-          <w:iCs/>
-          <w:sz w:val="20"/>
-          <w:szCs w:val="20"/>
-        </w:rPr>
-        <w:t xml:space="preserve"> controls some of the core Windows processes</w:t>
-      </w:r>
-      <w:r>
-        <w:rPr>
-          <w:rStyle w:val="CommandChar"/>
-          <w:rFonts w:asciiTheme="minorHAnsi" w:hAnsiTheme="minorHAnsi" w:cstheme="minorHAnsi"/>
-          <w:b w:val="0"/>
-          <w:bCs/>
-          <w:i/>
-          <w:iCs/>
-          <w:sz w:val="20"/>
-          <w:szCs w:val="20"/>
-        </w:rPr>
-        <w:t>:</w:t>
-      </w:r>
-      <w:r>
-        <w:rPr>
-          <w:rStyle w:val="CommandChar"/>
-          <w:rFonts w:asciiTheme="minorHAnsi" w:hAnsiTheme="minorHAnsi" w:cstheme="minorHAnsi"/>
-          <w:b w:val="0"/>
-          <w:bCs/>
-          <w:sz w:val="20"/>
-          <w:szCs w:val="20"/>
-        </w:rPr>
-        <w:br/>
-      </w:r>
-      <w:r>
-        <w:rPr>
-          <w:rStyle w:val="CommandChar"/>
-          <w:rFonts w:asciiTheme="minorHAnsi" w:hAnsiTheme="minorHAnsi" w:cstheme="minorHAnsi"/>
-          <w:b w:val="0"/>
-          <w:bCs/>
-          <w:sz w:val="20"/>
-          <w:szCs w:val="20"/>
-        </w:rPr>
-        <w:br/>
-      </w:r>
-      <w:r>
-        <w:rPr>
-          <w:rStyle w:val="CommandChar"/>
-          <w:rFonts w:cstheme="minorHAnsi"/>
-          <w:sz w:val="20"/>
-          <w:szCs w:val="20"/>
-        </w:rPr>
-        <w:t>$c</w:t>
-      </w:r>
-      <w:r>
-        <w:rPr>
-          <w:rStyle w:val="CommandChar"/>
-          <w:rFonts w:cstheme="minorHAnsi"/>
-          <w:sz w:val="20"/>
-          <w:szCs w:val="20"/>
-        </w:rPr>
-        <w:t xml:space="preserve"> = [PSCredential]::new("NT AUTHORITY\SYSTEM",</w:t>
-      </w:r>
-      <w:r>
-        <w:rPr>
-          <w:rStyle w:val="CommandChar"/>
-          <w:rFonts w:asciiTheme="minorHAnsi" w:hAnsiTheme="minorHAnsi" w:cstheme="minorHAnsi"/>
-          <w:b w:val="0"/>
-          <w:bCs/>
-          <w:sz w:val="20"/>
-          <w:szCs w:val="20"/>
-        </w:rPr>
-        <w:t xml:space="preserve"> </w:t>
-      </w:r>
-      <w:r>
-        <w:rPr>
-          <w:rStyle w:val="CommandChar"/>
-          <w:rFonts w:cstheme="minorHAnsi"/>
-          <w:sz w:val="20"/>
-          <w:szCs w:val="20"/>
-        </w:rPr>
-        <w:br/>
-      </w:r>
-      <w:r>
-        <w:rPr>
-          <w:rStyle w:val="CommandChar"/>
-          <w:rFonts w:cstheme="minorHAnsi"/>
-          <w:sz w:val="20"/>
-          <w:szCs w:val="20"/>
-        </w:rPr>
-        <w:t xml:space="preserve"> (ConvertTo-SecureString -AsPlainText -Force -String ""))</w:t>
-      </w:r>
-      <w:r>
-        <w:rPr>
-          <w:rStyle w:val="CommandChar"/>
-          <w:rFonts w:asciiTheme="minorHAnsi" w:hAnsiTheme="minorHAnsi" w:cstheme="minorHAnsi"/>
-          <w:b w:val="0"/>
-          <w:bCs/>
-          <w:sz w:val="20"/>
-          <w:szCs w:val="20"/>
-        </w:rPr>
-        <w:br/>
-      </w:r>
-      <w:r>
-        <w:rPr>
-          <w:rStyle w:val="CommandChar"/>
-          <w:rFonts w:asciiTheme="minorHAnsi" w:hAnsiTheme="minorHAnsi" w:cstheme="minorHAnsi"/>
-          <w:b w:val="0"/>
-          <w:bCs/>
         </w:rPr>
         <w:t xml:space="preserve"> </w:t>
       </w:r>
@@ -6668,16 +6892,8 @@
         <w:rPr>
           <w:rStyle w:val="CommandChar"/>
         </w:rPr>
-        <w:t>Get-ScheduledJob logprocesscount |</w:t>
-      </w:r>
-      <w:proofErr w:type="gramStart"/>
-      <w:r>
-        <w:rPr>
-          <w:rStyle w:val="CommandChar"/>
-        </w:rPr>
-        <w:t>fl</w:t>
-      </w:r>
-      <w:proofErr w:type="gramEnd"/>
+        <w:t>Get-ScheduledJob logprocesscount |fl</w:t>
+      </w:r>
       <w:r>
         <w:rPr>
           <w:rStyle w:val="CommandChar"/>
@@ -6763,6 +6979,7 @@
           <w:b/>
           <w:bCs/>
         </w:rPr>
+        <w:lastRenderedPageBreak/>
         <w:t>Task Scheduler Library/Microsoft/Windows/PowerShell/ScheduledJo</w:t>
       </w:r>
       <w:r>
@@ -6952,7 +7169,23 @@
           <w:b/>
           <w:bCs/>
         </w:rPr>
-        <w:t>Get-Content C:\ProgramData\cit361\processes.log</w:t>
+        <w:t>Get-Content C:\ProgramData\</w:t>
+      </w:r>
+      <w:r>
+        <w:rPr>
+          <w:rFonts w:ascii="Consolas" w:hAnsi="Consolas"/>
+          <w:b/>
+          <w:bCs/>
+        </w:rPr>
+        <w:t>cyber360</w:t>
+      </w:r>
+      <w:r>
+        <w:rPr>
+          <w:rFonts w:ascii="Consolas" w:hAnsi="Consolas"/>
+          <w:b/>
+          <w:bCs/>
+        </w:rPr>
+        <w:t>\processes.log</w:t>
       </w:r>
       <w:r>
         <w:t xml:space="preserve"> </w:t>
@@ -7036,7 +7269,6 @@
         </w:numPr>
       </w:pPr>
       <w:r>
-        <w:lastRenderedPageBreak/>
         <w:t xml:space="preserve">To get the last </w:t>
       </w:r>
       <w:r>
@@ -7055,16 +7287,20 @@
         <w:rPr>
           <w:rStyle w:val="CommandChar"/>
         </w:rPr>
-        <w:t xml:space="preserve">Get-Content C:\ProgramData\cit361\processes.log -tail </w:t>
-      </w:r>
-      <w:proofErr w:type="gramStart"/>
-      <w:r>
-        <w:rPr>
-          <w:rStyle w:val="CommandChar"/>
-        </w:rPr>
-        <w:t>1</w:t>
-      </w:r>
-      <w:proofErr w:type="gramEnd"/>
+        <w:t>Get-Content C:\ProgramData\</w:t>
+      </w:r>
+      <w:r>
+        <w:rPr>
+          <w:rStyle w:val="CommandChar"/>
+        </w:rPr>
+        <w:t>cyber360</w:t>
+      </w:r>
+      <w:r>
+        <w:rPr>
+          <w:rStyle w:val="CommandChar"/>
+        </w:rPr>
+        <w:t>\processes.log -tail 1</w:t>
+      </w:r>
     </w:p>
     <w:p>
       <w:pPr>
@@ -7178,16 +7414,20 @@
         <w:rPr>
           <w:rStyle w:val="CommandChar"/>
         </w:rPr>
-        <w:t xml:space="preserve">Get-Content C:\ProgramData\cit361\processes.log -tail </w:t>
-      </w:r>
-      <w:proofErr w:type="gramStart"/>
-      <w:r>
-        <w:rPr>
-          <w:rStyle w:val="CommandChar"/>
-        </w:rPr>
-        <w:t>1</w:t>
-      </w:r>
-      <w:proofErr w:type="gramEnd"/>
+        <w:t>Get-Content C:\ProgramData\</w:t>
+      </w:r>
+      <w:r>
+        <w:rPr>
+          <w:rStyle w:val="CommandChar"/>
+        </w:rPr>
+        <w:t>cyber360</w:t>
+      </w:r>
+      <w:r>
+        <w:rPr>
+          <w:rStyle w:val="CommandChar"/>
+        </w:rPr>
+        <w:t>\processes.log -tail 1</w:t>
+      </w:r>
     </w:p>
     <w:p>
       <w:pPr>
@@ -7257,16 +7497,8 @@
         <w:rPr>
           <w:rStyle w:val="CommandChar"/>
         </w:rPr>
-        <w:t>get-process notepad|stop-</w:t>
-      </w:r>
-      <w:proofErr w:type="gramStart"/>
-      <w:r>
-        <w:rPr>
-          <w:rStyle w:val="CommandChar"/>
-        </w:rPr>
-        <w:t>process</w:t>
-      </w:r>
-      <w:proofErr w:type="gramEnd"/>
+        <w:t>get-process notepad|stop-process</w:t>
+      </w:r>
     </w:p>
     <w:p>
       <w:pPr>
@@ -7292,16 +7524,20 @@
         <w:rPr>
           <w:rStyle w:val="CommandChar"/>
         </w:rPr>
-        <w:t xml:space="preserve">Get-Content C:\ProgramData\cit361\processes.log -tail </w:t>
-      </w:r>
-      <w:proofErr w:type="gramStart"/>
-      <w:r>
-        <w:rPr>
-          <w:rStyle w:val="CommandChar"/>
-        </w:rPr>
-        <w:t>1</w:t>
-      </w:r>
-      <w:proofErr w:type="gramEnd"/>
+        <w:t>Get-Content C:\ProgramData\</w:t>
+      </w:r>
+      <w:r>
+        <w:rPr>
+          <w:rStyle w:val="CommandChar"/>
+        </w:rPr>
+        <w:t>cyber360</w:t>
+      </w:r>
+      <w:r>
+        <w:rPr>
+          <w:rStyle w:val="CommandChar"/>
+        </w:rPr>
+        <w:t>\processes.log -tail 1</w:t>
+      </w:r>
     </w:p>
     <w:p>
       <w:pPr>
@@ -7417,7 +7653,23 @@
           <w:b/>
           <w:bCs/>
         </w:rPr>
-        <w:t>(Get-Item C:\ProgramData\cit361\processes.log</w:t>
+        <w:t>(Get-Item C:\ProgramData\</w:t>
+      </w:r>
+      <w:r>
+        <w:rPr>
+          <w:rFonts w:ascii="Consolas" w:hAnsi="Consolas"/>
+          <w:b/>
+          <w:bCs/>
+        </w:rPr>
+        <w:t>cyber360</w:t>
+      </w:r>
+      <w:r>
+        <w:rPr>
+          <w:rFonts w:ascii="Consolas" w:hAnsi="Consolas"/>
+          <w:b/>
+          <w:bCs/>
+        </w:rPr>
+        <w:t>\processes.log</w:t>
       </w:r>
       <w:proofErr w:type="gramStart"/>
       <w:r>
@@ -7585,6 +7837,7 @@
         </w:numPr>
       </w:pPr>
       <w:r>
+        <w:lastRenderedPageBreak/>
         <w:t>Wait a minute</w:t>
       </w:r>
       <w:r>
@@ -7822,16 +8075,8 @@
         <w:rPr>
           <w:rStyle w:val="CommandChar"/>
         </w:rPr>
-        <w:t xml:space="preserve">dir </w:t>
-      </w:r>
-      <w:proofErr w:type="gramStart"/>
-      <w:r>
-        <w:rPr>
-          <w:rStyle w:val="CommandChar"/>
-        </w:rPr>
-        <w:t>output</w:t>
-      </w:r>
-      <w:proofErr w:type="gramEnd"/>
+        <w:t>dir output</w:t>
+      </w:r>
     </w:p>
     <w:p>
       <w:pPr>
@@ -7911,7 +8156,6 @@
         </w:numPr>
       </w:pPr>
       <w:r>
-        <w:lastRenderedPageBreak/>
         <w:t xml:space="preserve">What </w:t>
       </w:r>
       <w:r>
@@ -8254,7 +8498,14 @@
           <w:b/>
           <w:bCs/>
         </w:rPr>
-        <w:t>C:\ProgramData\cit361</w:t>
+        <w:t>C:\ProgramData\</w:t>
+      </w:r>
+      <w:r>
+        <w:rPr>
+          <w:b/>
+          <w:bCs/>
+        </w:rPr>
+        <w:t>cyber360</w:t>
       </w:r>
       <w:r>
         <w:t xml:space="preserve">. </w:t>
@@ -8386,20 +8637,25 @@
         <w:rPr>
           <w:rStyle w:val="CommandChar"/>
         </w:rPr>
-        <w:t xml:space="preserve">rm C:\ProgramData\cit361\ </w:t>
-      </w:r>
-      <w:r>
-        <w:rPr>
-          <w:rStyle w:val="CommandChar"/>
-        </w:rPr>
-        <w:t>-</w:t>
-      </w:r>
-      <w:proofErr w:type="gramStart"/>
-      <w:r>
-        <w:rPr>
-          <w:rStyle w:val="CommandChar"/>
-        </w:rPr>
-        <w:t>f</w:t>
+        <w:t>rm C:\ProgramData\</w:t>
+      </w:r>
+      <w:r>
+        <w:rPr>
+          <w:rStyle w:val="CommandChar"/>
+        </w:rPr>
+        <w:t>cyber360</w:t>
+      </w:r>
+      <w:r>
+        <w:rPr>
+          <w:rStyle w:val="CommandChar"/>
+        </w:rPr>
+        <w:t xml:space="preserve">\ </w:t>
+      </w:r>
+      <w:r>
+        <w:rPr>
+          <w:rStyle w:val="CommandChar"/>
+        </w:rPr>
+        <w:t>-f</w:t>
       </w:r>
       <w:r>
         <w:rPr>
@@ -8407,7 +8663,6 @@
         </w:rPr>
         <w:t>orce</w:t>
       </w:r>
-      <w:proofErr w:type="gramEnd"/>
     </w:p>
     <w:p>
       <w:pPr>
@@ -8965,6 +9220,119 @@
     </w:lvl>
   </w:abstractNum>
   <w:abstractNum w:abstractNumId="3" w15:restartNumberingAfterBreak="0">
+    <w:nsid w:val="08F97534"/>
+    <w:multiLevelType w:val="hybridMultilevel"/>
+    <w:tmpl w:val="550064CA"/>
+    <w:lvl w:ilvl="0" w:tplc="04090001">
+      <w:start w:val="1"/>
+      <w:numFmt w:val="bullet"/>
+      <w:lvlText w:val=""/>
+      <w:lvlJc w:val="left"/>
+      <w:pPr>
+        <w:ind w:left="720" w:hanging="360"/>
+      </w:pPr>
+      <w:rPr>
+        <w:rFonts w:ascii="Symbol" w:hAnsi="Symbol" w:hint="default"/>
+      </w:rPr>
+    </w:lvl>
+    <w:lvl w:ilvl="1" w:tplc="04090003" w:tentative="1">
+      <w:start w:val="1"/>
+      <w:numFmt w:val="bullet"/>
+      <w:lvlText w:val="o"/>
+      <w:lvlJc w:val="left"/>
+      <w:pPr>
+        <w:ind w:left="1440" w:hanging="360"/>
+      </w:pPr>
+      <w:rPr>
+        <w:rFonts w:ascii="Courier New" w:hAnsi="Courier New" w:cs="Courier New" w:hint="default"/>
+      </w:rPr>
+    </w:lvl>
+    <w:lvl w:ilvl="2" w:tplc="04090005" w:tentative="1">
+      <w:start w:val="1"/>
+      <w:numFmt w:val="bullet"/>
+      <w:lvlText w:val=""/>
+      <w:lvlJc w:val="left"/>
+      <w:pPr>
+        <w:ind w:left="2160" w:hanging="360"/>
+      </w:pPr>
+      <w:rPr>
+        <w:rFonts w:ascii="Wingdings" w:hAnsi="Wingdings" w:hint="default"/>
+      </w:rPr>
+    </w:lvl>
+    <w:lvl w:ilvl="3" w:tplc="04090001" w:tentative="1">
+      <w:start w:val="1"/>
+      <w:numFmt w:val="bullet"/>
+      <w:lvlText w:val=""/>
+      <w:lvlJc w:val="left"/>
+      <w:pPr>
+        <w:ind w:left="2880" w:hanging="360"/>
+      </w:pPr>
+      <w:rPr>
+        <w:rFonts w:ascii="Symbol" w:hAnsi="Symbol" w:hint="default"/>
+      </w:rPr>
+    </w:lvl>
+    <w:lvl w:ilvl="4" w:tplc="04090003" w:tentative="1">
+      <w:start w:val="1"/>
+      <w:numFmt w:val="bullet"/>
+      <w:lvlText w:val="o"/>
+      <w:lvlJc w:val="left"/>
+      <w:pPr>
+        <w:ind w:left="3600" w:hanging="360"/>
+      </w:pPr>
+      <w:rPr>
+        <w:rFonts w:ascii="Courier New" w:hAnsi="Courier New" w:cs="Courier New" w:hint="default"/>
+      </w:rPr>
+    </w:lvl>
+    <w:lvl w:ilvl="5" w:tplc="04090005" w:tentative="1">
+      <w:start w:val="1"/>
+      <w:numFmt w:val="bullet"/>
+      <w:lvlText w:val=""/>
+      <w:lvlJc w:val="left"/>
+      <w:pPr>
+        <w:ind w:left="4320" w:hanging="360"/>
+      </w:pPr>
+      <w:rPr>
+        <w:rFonts w:ascii="Wingdings" w:hAnsi="Wingdings" w:hint="default"/>
+      </w:rPr>
+    </w:lvl>
+    <w:lvl w:ilvl="6" w:tplc="04090001" w:tentative="1">
+      <w:start w:val="1"/>
+      <w:numFmt w:val="bullet"/>
+      <w:lvlText w:val=""/>
+      <w:lvlJc w:val="left"/>
+      <w:pPr>
+        <w:ind w:left="5040" w:hanging="360"/>
+      </w:pPr>
+      <w:rPr>
+        <w:rFonts w:ascii="Symbol" w:hAnsi="Symbol" w:hint="default"/>
+      </w:rPr>
+    </w:lvl>
+    <w:lvl w:ilvl="7" w:tplc="04090003" w:tentative="1">
+      <w:start w:val="1"/>
+      <w:numFmt w:val="bullet"/>
+      <w:lvlText w:val="o"/>
+      <w:lvlJc w:val="left"/>
+      <w:pPr>
+        <w:ind w:left="5760" w:hanging="360"/>
+      </w:pPr>
+      <w:rPr>
+        <w:rFonts w:ascii="Courier New" w:hAnsi="Courier New" w:cs="Courier New" w:hint="default"/>
+      </w:rPr>
+    </w:lvl>
+    <w:lvl w:ilvl="8" w:tplc="04090005" w:tentative="1">
+      <w:start w:val="1"/>
+      <w:numFmt w:val="bullet"/>
+      <w:lvlText w:val=""/>
+      <w:lvlJc w:val="left"/>
+      <w:pPr>
+        <w:ind w:left="6480" w:hanging="360"/>
+      </w:pPr>
+      <w:rPr>
+        <w:rFonts w:ascii="Wingdings" w:hAnsi="Wingdings" w:hint="default"/>
+      </w:rPr>
+    </w:lvl>
+  </w:abstractNum>
+  <w:abstractNum w:abstractNumId="4" w15:restartNumberingAfterBreak="0">
     <w:nsid w:val="0FBF4304"/>
     <w:multiLevelType w:val="multilevel"/>
     <w:tmpl w:val="0409001F"/>
@@ -9050,7 +9418,7 @@
       </w:pPr>
     </w:lvl>
   </w:abstractNum>
-  <w:abstractNum w:abstractNumId="4" w15:restartNumberingAfterBreak="0">
+  <w:abstractNum w:abstractNumId="5" w15:restartNumberingAfterBreak="0">
     <w:nsid w:val="11604710"/>
     <w:multiLevelType w:val="hybridMultilevel"/>
     <w:tmpl w:val="435EEBB8"/>
@@ -9139,7 +9507,7 @@
       </w:pPr>
     </w:lvl>
   </w:abstractNum>
-  <w:abstractNum w:abstractNumId="5" w15:restartNumberingAfterBreak="0">
+  <w:abstractNum w:abstractNumId="6" w15:restartNumberingAfterBreak="0">
     <w:nsid w:val="11E708E7"/>
     <w:multiLevelType w:val="multilevel"/>
     <w:tmpl w:val="0409001F"/>
@@ -9225,7 +9593,7 @@
       </w:pPr>
     </w:lvl>
   </w:abstractNum>
-  <w:abstractNum w:abstractNumId="6" w15:restartNumberingAfterBreak="0">
+  <w:abstractNum w:abstractNumId="7" w15:restartNumberingAfterBreak="0">
     <w:nsid w:val="134E5AAE"/>
     <w:multiLevelType w:val="multilevel"/>
     <w:tmpl w:val="0409001F"/>
@@ -9311,7 +9679,7 @@
       </w:pPr>
     </w:lvl>
   </w:abstractNum>
-  <w:abstractNum w:abstractNumId="7" w15:restartNumberingAfterBreak="0">
+  <w:abstractNum w:abstractNumId="8" w15:restartNumberingAfterBreak="0">
     <w:nsid w:val="1BE961C9"/>
     <w:multiLevelType w:val="multilevel"/>
     <w:tmpl w:val="0409001F"/>
@@ -9397,7 +9765,7 @@
       </w:pPr>
     </w:lvl>
   </w:abstractNum>
-  <w:abstractNum w:abstractNumId="8" w15:restartNumberingAfterBreak="0">
+  <w:abstractNum w:abstractNumId="9" w15:restartNumberingAfterBreak="0">
     <w:nsid w:val="1D7951DC"/>
     <w:multiLevelType w:val="multilevel"/>
     <w:tmpl w:val="0409001F"/>
@@ -9483,7 +9851,7 @@
       </w:pPr>
     </w:lvl>
   </w:abstractNum>
-  <w:abstractNum w:abstractNumId="9" w15:restartNumberingAfterBreak="0">
+  <w:abstractNum w:abstractNumId="10" w15:restartNumberingAfterBreak="0">
     <w:nsid w:val="219A5C04"/>
     <w:multiLevelType w:val="multilevel"/>
     <w:tmpl w:val="68029A90"/>
@@ -9573,7 +9941,7 @@
       </w:pPr>
     </w:lvl>
   </w:abstractNum>
-  <w:abstractNum w:abstractNumId="10" w15:restartNumberingAfterBreak="0">
+  <w:abstractNum w:abstractNumId="11" w15:restartNumberingAfterBreak="0">
     <w:nsid w:val="2C31175C"/>
     <w:multiLevelType w:val="multilevel"/>
     <w:tmpl w:val="0409001F"/>
@@ -9659,7 +10027,7 @@
       </w:pPr>
     </w:lvl>
   </w:abstractNum>
-  <w:abstractNum w:abstractNumId="11" w15:restartNumberingAfterBreak="0">
+  <w:abstractNum w:abstractNumId="12" w15:restartNumberingAfterBreak="0">
     <w:nsid w:val="2D042D20"/>
     <w:multiLevelType w:val="multilevel"/>
     <w:tmpl w:val="0409001F"/>
@@ -9745,7 +10113,7 @@
       </w:pPr>
     </w:lvl>
   </w:abstractNum>
-  <w:abstractNum w:abstractNumId="12" w15:restartNumberingAfterBreak="0">
+  <w:abstractNum w:abstractNumId="13" w15:restartNumberingAfterBreak="0">
     <w:nsid w:val="309918CA"/>
     <w:multiLevelType w:val="hybridMultilevel"/>
     <w:tmpl w:val="2A0A1818"/>
@@ -9834,7 +10202,7 @@
       </w:pPr>
     </w:lvl>
   </w:abstractNum>
-  <w:abstractNum w:abstractNumId="13" w15:restartNumberingAfterBreak="0">
+  <w:abstractNum w:abstractNumId="14" w15:restartNumberingAfterBreak="0">
     <w:nsid w:val="3E2970CC"/>
     <w:multiLevelType w:val="multilevel"/>
     <w:tmpl w:val="0409001F"/>
@@ -9920,7 +10288,7 @@
       </w:pPr>
     </w:lvl>
   </w:abstractNum>
-  <w:abstractNum w:abstractNumId="14" w15:restartNumberingAfterBreak="0">
+  <w:abstractNum w:abstractNumId="15" w15:restartNumberingAfterBreak="0">
     <w:nsid w:val="43B819D1"/>
     <w:multiLevelType w:val="multilevel"/>
     <w:tmpl w:val="0409001F"/>
@@ -10006,7 +10374,7 @@
       </w:pPr>
     </w:lvl>
   </w:abstractNum>
-  <w:abstractNum w:abstractNumId="15" w15:restartNumberingAfterBreak="0">
+  <w:abstractNum w:abstractNumId="16" w15:restartNumberingAfterBreak="0">
     <w:nsid w:val="4A211F1C"/>
     <w:multiLevelType w:val="multilevel"/>
     <w:tmpl w:val="0409001F"/>
@@ -10092,7 +10460,7 @@
       </w:pPr>
     </w:lvl>
   </w:abstractNum>
-  <w:abstractNum w:abstractNumId="16" w15:restartNumberingAfterBreak="0">
+  <w:abstractNum w:abstractNumId="17" w15:restartNumberingAfterBreak="0">
     <w:nsid w:val="51230372"/>
     <w:multiLevelType w:val="multilevel"/>
     <w:tmpl w:val="0409001F"/>
@@ -10178,7 +10546,7 @@
       </w:pPr>
     </w:lvl>
   </w:abstractNum>
-  <w:abstractNum w:abstractNumId="17" w15:restartNumberingAfterBreak="0">
+  <w:abstractNum w:abstractNumId="18" w15:restartNumberingAfterBreak="0">
     <w:nsid w:val="51C77469"/>
     <w:multiLevelType w:val="multilevel"/>
     <w:tmpl w:val="88244B52"/>
@@ -10268,7 +10636,7 @@
       </w:pPr>
     </w:lvl>
   </w:abstractNum>
-  <w:abstractNum w:abstractNumId="18" w15:restartNumberingAfterBreak="0">
+  <w:abstractNum w:abstractNumId="19" w15:restartNumberingAfterBreak="0">
     <w:nsid w:val="5C5E4B3A"/>
     <w:multiLevelType w:val="multilevel"/>
     <w:tmpl w:val="0409001F"/>
@@ -10354,7 +10722,7 @@
       </w:pPr>
     </w:lvl>
   </w:abstractNum>
-  <w:abstractNum w:abstractNumId="19" w15:restartNumberingAfterBreak="0">
+  <w:abstractNum w:abstractNumId="20" w15:restartNumberingAfterBreak="0">
     <w:nsid w:val="5C765DBD"/>
     <w:multiLevelType w:val="multilevel"/>
     <w:tmpl w:val="0409001F"/>
@@ -10440,7 +10808,7 @@
       </w:pPr>
     </w:lvl>
   </w:abstractNum>
-  <w:abstractNum w:abstractNumId="20" w15:restartNumberingAfterBreak="0">
+  <w:abstractNum w:abstractNumId="21" w15:restartNumberingAfterBreak="0">
     <w:nsid w:val="5DD87521"/>
     <w:multiLevelType w:val="multilevel"/>
     <w:tmpl w:val="0409001F"/>
@@ -10526,7 +10894,120 @@
       </w:pPr>
     </w:lvl>
   </w:abstractNum>
-  <w:abstractNum w:abstractNumId="21" w15:restartNumberingAfterBreak="0">
+  <w:abstractNum w:abstractNumId="22" w15:restartNumberingAfterBreak="0">
+    <w:nsid w:val="64E02FB8"/>
+    <w:multiLevelType w:val="hybridMultilevel"/>
+    <w:tmpl w:val="E4EE38AE"/>
+    <w:lvl w:ilvl="0" w:tplc="04090001">
+      <w:start w:val="1"/>
+      <w:numFmt w:val="bullet"/>
+      <w:lvlText w:val=""/>
+      <w:lvlJc w:val="left"/>
+      <w:pPr>
+        <w:ind w:left="720" w:hanging="360"/>
+      </w:pPr>
+      <w:rPr>
+        <w:rFonts w:ascii="Symbol" w:hAnsi="Symbol" w:hint="default"/>
+      </w:rPr>
+    </w:lvl>
+    <w:lvl w:ilvl="1" w:tplc="04090003" w:tentative="1">
+      <w:start w:val="1"/>
+      <w:numFmt w:val="bullet"/>
+      <w:lvlText w:val="o"/>
+      <w:lvlJc w:val="left"/>
+      <w:pPr>
+        <w:ind w:left="1440" w:hanging="360"/>
+      </w:pPr>
+      <w:rPr>
+        <w:rFonts w:ascii="Courier New" w:hAnsi="Courier New" w:cs="Courier New" w:hint="default"/>
+      </w:rPr>
+    </w:lvl>
+    <w:lvl w:ilvl="2" w:tplc="04090005" w:tentative="1">
+      <w:start w:val="1"/>
+      <w:numFmt w:val="bullet"/>
+      <w:lvlText w:val=""/>
+      <w:lvlJc w:val="left"/>
+      <w:pPr>
+        <w:ind w:left="2160" w:hanging="360"/>
+      </w:pPr>
+      <w:rPr>
+        <w:rFonts w:ascii="Wingdings" w:hAnsi="Wingdings" w:hint="default"/>
+      </w:rPr>
+    </w:lvl>
+    <w:lvl w:ilvl="3" w:tplc="04090001" w:tentative="1">
+      <w:start w:val="1"/>
+      <w:numFmt w:val="bullet"/>
+      <w:lvlText w:val=""/>
+      <w:lvlJc w:val="left"/>
+      <w:pPr>
+        <w:ind w:left="2880" w:hanging="360"/>
+      </w:pPr>
+      <w:rPr>
+        <w:rFonts w:ascii="Symbol" w:hAnsi="Symbol" w:hint="default"/>
+      </w:rPr>
+    </w:lvl>
+    <w:lvl w:ilvl="4" w:tplc="04090003" w:tentative="1">
+      <w:start w:val="1"/>
+      <w:numFmt w:val="bullet"/>
+      <w:lvlText w:val="o"/>
+      <w:lvlJc w:val="left"/>
+      <w:pPr>
+        <w:ind w:left="3600" w:hanging="360"/>
+      </w:pPr>
+      <w:rPr>
+        <w:rFonts w:ascii="Courier New" w:hAnsi="Courier New" w:cs="Courier New" w:hint="default"/>
+      </w:rPr>
+    </w:lvl>
+    <w:lvl w:ilvl="5" w:tplc="04090005" w:tentative="1">
+      <w:start w:val="1"/>
+      <w:numFmt w:val="bullet"/>
+      <w:lvlText w:val=""/>
+      <w:lvlJc w:val="left"/>
+      <w:pPr>
+        <w:ind w:left="4320" w:hanging="360"/>
+      </w:pPr>
+      <w:rPr>
+        <w:rFonts w:ascii="Wingdings" w:hAnsi="Wingdings" w:hint="default"/>
+      </w:rPr>
+    </w:lvl>
+    <w:lvl w:ilvl="6" w:tplc="04090001" w:tentative="1">
+      <w:start w:val="1"/>
+      <w:numFmt w:val="bullet"/>
+      <w:lvlText w:val=""/>
+      <w:lvlJc w:val="left"/>
+      <w:pPr>
+        <w:ind w:left="5040" w:hanging="360"/>
+      </w:pPr>
+      <w:rPr>
+        <w:rFonts w:ascii="Symbol" w:hAnsi="Symbol" w:hint="default"/>
+      </w:rPr>
+    </w:lvl>
+    <w:lvl w:ilvl="7" w:tplc="04090003" w:tentative="1">
+      <w:start w:val="1"/>
+      <w:numFmt w:val="bullet"/>
+      <w:lvlText w:val="o"/>
+      <w:lvlJc w:val="left"/>
+      <w:pPr>
+        <w:ind w:left="5760" w:hanging="360"/>
+      </w:pPr>
+      <w:rPr>
+        <w:rFonts w:ascii="Courier New" w:hAnsi="Courier New" w:cs="Courier New" w:hint="default"/>
+      </w:rPr>
+    </w:lvl>
+    <w:lvl w:ilvl="8" w:tplc="04090005" w:tentative="1">
+      <w:start w:val="1"/>
+      <w:numFmt w:val="bullet"/>
+      <w:lvlText w:val=""/>
+      <w:lvlJc w:val="left"/>
+      <w:pPr>
+        <w:ind w:left="6480" w:hanging="360"/>
+      </w:pPr>
+      <w:rPr>
+        <w:rFonts w:ascii="Wingdings" w:hAnsi="Wingdings" w:hint="default"/>
+      </w:rPr>
+    </w:lvl>
+  </w:abstractNum>
+  <w:abstractNum w:abstractNumId="23" w15:restartNumberingAfterBreak="0">
     <w:nsid w:val="6B2B2505"/>
     <w:multiLevelType w:val="multilevel"/>
     <w:tmpl w:val="0409001F"/>
@@ -10612,7 +11093,7 @@
       </w:pPr>
     </w:lvl>
   </w:abstractNum>
-  <w:abstractNum w:abstractNumId="22" w15:restartNumberingAfterBreak="0">
+  <w:abstractNum w:abstractNumId="24" w15:restartNumberingAfterBreak="0">
     <w:nsid w:val="6FFE2579"/>
     <w:multiLevelType w:val="multilevel"/>
     <w:tmpl w:val="0409001F"/>
@@ -10698,7 +11179,7 @@
       </w:pPr>
     </w:lvl>
   </w:abstractNum>
-  <w:abstractNum w:abstractNumId="23" w15:restartNumberingAfterBreak="0">
+  <w:abstractNum w:abstractNumId="25" w15:restartNumberingAfterBreak="0">
     <w:nsid w:val="70C21C0E"/>
     <w:multiLevelType w:val="multilevel"/>
     <w:tmpl w:val="0409001F"/>
@@ -10784,7 +11265,7 @@
       </w:pPr>
     </w:lvl>
   </w:abstractNum>
-  <w:abstractNum w:abstractNumId="24" w15:restartNumberingAfterBreak="0">
+  <w:abstractNum w:abstractNumId="26" w15:restartNumberingAfterBreak="0">
     <w:nsid w:val="71A93669"/>
     <w:multiLevelType w:val="hybridMultilevel"/>
     <w:tmpl w:val="57944C2A"/>
@@ -10897,7 +11378,7 @@
       </w:rPr>
     </w:lvl>
   </w:abstractNum>
-  <w:abstractNum w:abstractNumId="25" w15:restartNumberingAfterBreak="0">
+  <w:abstractNum w:abstractNumId="27" w15:restartNumberingAfterBreak="0">
     <w:nsid w:val="72D220B6"/>
     <w:multiLevelType w:val="multilevel"/>
     <w:tmpl w:val="68029A90"/>
@@ -10987,7 +11468,7 @@
       </w:pPr>
     </w:lvl>
   </w:abstractNum>
-  <w:abstractNum w:abstractNumId="26" w15:restartNumberingAfterBreak="0">
+  <w:abstractNum w:abstractNumId="28" w15:restartNumberingAfterBreak="0">
     <w:nsid w:val="73BD5DFD"/>
     <w:multiLevelType w:val="multilevel"/>
     <w:tmpl w:val="01F2DF24"/>
@@ -11077,7 +11558,7 @@
       </w:pPr>
     </w:lvl>
   </w:abstractNum>
-  <w:abstractNum w:abstractNumId="27" w15:restartNumberingAfterBreak="0">
+  <w:abstractNum w:abstractNumId="29" w15:restartNumberingAfterBreak="0">
     <w:nsid w:val="748F5B0C"/>
     <w:multiLevelType w:val="hybridMultilevel"/>
     <w:tmpl w:val="DBB43576"/>
@@ -11190,7 +11671,7 @@
       </w:rPr>
     </w:lvl>
   </w:abstractNum>
-  <w:abstractNum w:abstractNumId="28" w15:restartNumberingAfterBreak="0">
+  <w:abstractNum w:abstractNumId="30" w15:restartNumberingAfterBreak="0">
     <w:nsid w:val="772B7D4B"/>
     <w:multiLevelType w:val="hybridMultilevel"/>
     <w:tmpl w:val="CCD8EF08"/>
@@ -11303,7 +11784,7 @@
       </w:rPr>
     </w:lvl>
   </w:abstractNum>
-  <w:abstractNum w:abstractNumId="29" w15:restartNumberingAfterBreak="0">
+  <w:abstractNum w:abstractNumId="31" w15:restartNumberingAfterBreak="0">
     <w:nsid w:val="78B17187"/>
     <w:multiLevelType w:val="multilevel"/>
     <w:tmpl w:val="68029A90"/>
@@ -11394,93 +11875,99 @@
     </w:lvl>
   </w:abstractNum>
   <w:num w:numId="1" w16cid:durableId="616644507">
-    <w:abstractNumId w:val="20"/>
+    <w:abstractNumId w:val="21"/>
   </w:num>
   <w:num w:numId="2" w16cid:durableId="1811047904">
-    <w:abstractNumId w:val="10"/>
+    <w:abstractNumId w:val="11"/>
   </w:num>
   <w:num w:numId="3" w16cid:durableId="1349525258">
     <w:abstractNumId w:val="1"/>
   </w:num>
   <w:num w:numId="4" w16cid:durableId="1698388881">
-    <w:abstractNumId w:val="3"/>
+    <w:abstractNumId w:val="4"/>
   </w:num>
   <w:num w:numId="5" w16cid:durableId="106655669">
-    <w:abstractNumId w:val="14"/>
+    <w:abstractNumId w:val="15"/>
   </w:num>
   <w:num w:numId="6" w16cid:durableId="458257943">
-    <w:abstractNumId w:val="15"/>
+    <w:abstractNumId w:val="16"/>
   </w:num>
   <w:num w:numId="7" w16cid:durableId="72942497">
-    <w:abstractNumId w:val="27"/>
+    <w:abstractNumId w:val="29"/>
   </w:num>
   <w:num w:numId="8" w16cid:durableId="1921862720">
-    <w:abstractNumId w:val="28"/>
+    <w:abstractNumId w:val="30"/>
   </w:num>
   <w:num w:numId="9" w16cid:durableId="1073502125">
-    <w:abstractNumId w:val="16"/>
+    <w:abstractNumId w:val="17"/>
   </w:num>
   <w:num w:numId="10" w16cid:durableId="1396859529">
-    <w:abstractNumId w:val="23"/>
+    <w:abstractNumId w:val="25"/>
   </w:num>
   <w:num w:numId="11" w16cid:durableId="878470329">
-    <w:abstractNumId w:val="4"/>
+    <w:abstractNumId w:val="5"/>
   </w:num>
   <w:num w:numId="12" w16cid:durableId="287325010">
-    <w:abstractNumId w:val="11"/>
+    <w:abstractNumId w:val="12"/>
   </w:num>
   <w:num w:numId="13" w16cid:durableId="520703086">
-    <w:abstractNumId w:val="7"/>
+    <w:abstractNumId w:val="8"/>
   </w:num>
   <w:num w:numId="14" w16cid:durableId="2087918053">
     <w:abstractNumId w:val="2"/>
   </w:num>
   <w:num w:numId="15" w16cid:durableId="1972392950">
-    <w:abstractNumId w:val="26"/>
+    <w:abstractNumId w:val="28"/>
   </w:num>
   <w:num w:numId="16" w16cid:durableId="471993608">
-    <w:abstractNumId w:val="6"/>
+    <w:abstractNumId w:val="7"/>
   </w:num>
   <w:num w:numId="17" w16cid:durableId="1505241070">
-    <w:abstractNumId w:val="17"/>
+    <w:abstractNumId w:val="18"/>
   </w:num>
   <w:num w:numId="18" w16cid:durableId="1489248583">
-    <w:abstractNumId w:val="12"/>
+    <w:abstractNumId w:val="13"/>
   </w:num>
   <w:num w:numId="19" w16cid:durableId="884174176">
     <w:abstractNumId w:val="0"/>
   </w:num>
   <w:num w:numId="20" w16cid:durableId="1851599257">
+    <w:abstractNumId w:val="20"/>
+  </w:num>
+  <w:num w:numId="21" w16cid:durableId="1634797450">
+    <w:abstractNumId w:val="23"/>
+  </w:num>
+  <w:num w:numId="22" w16cid:durableId="1013993292">
+    <w:abstractNumId w:val="26"/>
+  </w:num>
+  <w:num w:numId="23" w16cid:durableId="1332413320">
+    <w:abstractNumId w:val="10"/>
+  </w:num>
+  <w:num w:numId="24" w16cid:durableId="591741630">
+    <w:abstractNumId w:val="27"/>
+  </w:num>
+  <w:num w:numId="25" w16cid:durableId="1003706812">
+    <w:abstractNumId w:val="31"/>
+  </w:num>
+  <w:num w:numId="26" w16cid:durableId="19748886">
+    <w:abstractNumId w:val="6"/>
+  </w:num>
+  <w:num w:numId="27" w16cid:durableId="1031301120">
+    <w:abstractNumId w:val="9"/>
+  </w:num>
+  <w:num w:numId="28" w16cid:durableId="607587037">
     <w:abstractNumId w:val="19"/>
   </w:num>
-  <w:num w:numId="21" w16cid:durableId="1634797450">
-    <w:abstractNumId w:val="21"/>
+  <w:num w:numId="29" w16cid:durableId="294063095">
+    <w:abstractNumId w:val="14"/>
   </w:num>
-  <w:num w:numId="22" w16cid:durableId="1013993292">
+  <w:num w:numId="30" w16cid:durableId="1143347774">
     <w:abstractNumId w:val="24"/>
   </w:num>
-  <w:num w:numId="23" w16cid:durableId="1332413320">
-    <w:abstractNumId w:val="9"/>
+  <w:num w:numId="31" w16cid:durableId="1066950181">
+    <w:abstractNumId w:val="3"/>
   </w:num>
-  <w:num w:numId="24" w16cid:durableId="591741630">
-    <w:abstractNumId w:val="25"/>
-  </w:num>
-  <w:num w:numId="25" w16cid:durableId="1003706812">
-    <w:abstractNumId w:val="29"/>
-  </w:num>
-  <w:num w:numId="26" w16cid:durableId="19748886">
-    <w:abstractNumId w:val="5"/>
-  </w:num>
-  <w:num w:numId="27" w16cid:durableId="1031301120">
-    <w:abstractNumId w:val="8"/>
-  </w:num>
-  <w:num w:numId="28" w16cid:durableId="607587037">
-    <w:abstractNumId w:val="18"/>
-  </w:num>
-  <w:num w:numId="29" w16cid:durableId="294063095">
-    <w:abstractNumId w:val="13"/>
-  </w:num>
-  <w:num w:numId="30" w16cid:durableId="1143347774">
+  <w:num w:numId="32" w16cid:durableId="1871184484">
     <w:abstractNumId w:val="22"/>
   </w:num>
   <w:numIdMacAtCleanup w:val="5"/>
@@ -11932,7 +12419,6 @@
   <w:style w:type="character" w:default="1" w:styleId="DefaultParagraphFont">
     <w:name w:val="Default Paragraph Font"/>
     <w:uiPriority w:val="1"/>
-    <w:semiHidden/>
     <w:unhideWhenUsed/>
   </w:style>
   <w:style w:type="table" w:default="1" w:styleId="TableNormal">
@@ -13768,19 +14254,19 @@
 
 <file path=word/glossary/fontTable.xml><?xml version="1.0" encoding="utf-8"?>
 <w:fonts xmlns:mc="http://schemas.openxmlformats.org/markup-compatibility/2006" xmlns:r="http://schemas.openxmlformats.org/officeDocument/2006/relationships" xmlns:w="http://schemas.openxmlformats.org/wordprocessingml/2006/main" xmlns:w14="http://schemas.microsoft.com/office/word/2010/wordml" xmlns:w15="http://schemas.microsoft.com/office/word/2012/wordml" xmlns:w16cex="http://schemas.microsoft.com/office/word/2018/wordml/cex" xmlns:w16cid="http://schemas.microsoft.com/office/word/2016/wordml/cid" xmlns:w16="http://schemas.microsoft.com/office/word/2018/wordml" xmlns:w16du="http://schemas.microsoft.com/office/word/2023/wordml/word16du" xmlns:w16sdtdh="http://schemas.microsoft.com/office/word/2020/wordml/sdtdatahash" xmlns:w16se="http://schemas.microsoft.com/office/word/2015/wordml/symex" mc:Ignorable="w14 w15 w16se w16cid w16 w16cex w16sdtdh w16du">
+  <w:font w:name="Symbol">
+    <w:panose1 w:val="05050102010706020507"/>
+    <w:charset w:val="02"/>
+    <w:family w:val="roman"/>
+    <w:pitch w:val="variable"/>
+    <w:sig w:usb0="00000000" w:usb1="10000000" w:usb2="00000000" w:usb3="00000000" w:csb0="80000000" w:csb1="00000000"/>
+  </w:font>
   <w:font w:name="Times New Roman">
     <w:panose1 w:val="02020603050405020304"/>
     <w:charset w:val="00"/>
     <w:family w:val="roman"/>
     <w:pitch w:val="variable"/>
     <w:sig w:usb0="E0002EFF" w:usb1="C000785B" w:usb2="00000009" w:usb3="00000000" w:csb0="000001FF" w:csb1="00000000"/>
-  </w:font>
-  <w:font w:name="Symbol">
-    <w:panose1 w:val="05050102010706020507"/>
-    <w:charset w:val="02"/>
-    <w:family w:val="roman"/>
-    <w:pitch w:val="variable"/>
-    <w:sig w:usb0="00000000" w:usb1="10000000" w:usb2="00000000" w:usb3="00000000" w:csb0="80000000" w:csb1="00000000"/>
   </w:font>
   <w:font w:name="Courier New">
     <w:panose1 w:val="02070309020205020404"/>
@@ -13862,6 +14348,7 @@
     <w:rsid w:val="00155098"/>
     <w:rsid w:val="00183BD9"/>
     <w:rsid w:val="001A69D3"/>
+    <w:rsid w:val="001C6B83"/>
     <w:rsid w:val="00200A90"/>
     <w:rsid w:val="00230F4B"/>
     <w:rsid w:val="00260767"/>
@@ -13913,6 +14400,7 @@
     <w:rsid w:val="00C40C05"/>
     <w:rsid w:val="00C428B3"/>
     <w:rsid w:val="00C84655"/>
+    <w:rsid w:val="00CA5735"/>
     <w:rsid w:val="00CC6D13"/>
     <w:rsid w:val="00CD377E"/>
     <w:rsid w:val="00CE5232"/>

</xml_diff>